<commit_message>
Creating and storing data into hive tables from spark-sql
Creating and storing data into hive tables from spark-sql
</commit_message>
<xml_diff>
--- a/spark-sql_hive.docx
+++ b/spark-sql_hive.docx
@@ -2,6 +2,12 @@
 <file path=word/document.xml><?xml version="1.0" encoding="utf-8"?>
 <w:document xmlns:ve="http://schemas.openxmlformats.org/markup-compatibility/2006" xmlns:o="urn:schemas-microsoft-com:office:office" xmlns:r="http://schemas.openxmlformats.org/officeDocument/2006/relationships" xmlns:m="http://schemas.openxmlformats.org/officeDocument/2006/math" xmlns:v="urn:schemas-microsoft-com:vml" xmlns:wp="http://schemas.openxmlformats.org/drawingml/2006/wordprocessingDrawing" xmlns:w10="urn:schemas-microsoft-com:office:word" xmlns:w="http://schemas.openxmlformats.org/wordprocessingml/2006/main" xmlns:wne="http://schemas.microsoft.com/office/word/2006/wordml">
   <w:body>
+    <w:p>
+      <w:r>
+        <w:t>Example1:</w:t>
+      </w:r>
+    </w:p>
+    <w:p/>
     <w:p>
       <w:r>
         <w:t xml:space="preserve">Login to Hive </w:t>
@@ -36,7 +42,7 @@
                     </pic:cNvPicPr>
                   </pic:nvPicPr>
                   <pic:blipFill>
-                    <a:blip r:embed="rId4"/>
+                    <a:blip r:embed="rId5"/>
                     <a:srcRect/>
                     <a:stretch>
                       <a:fillRect/>
@@ -94,7 +100,7 @@
                     </pic:cNvPicPr>
                   </pic:nvPicPr>
                   <pic:blipFill>
-                    <a:blip r:embed="rId5"/>
+                    <a:blip r:embed="rId6"/>
                     <a:srcRect/>
                     <a:stretch>
                       <a:fillRect/>
@@ -129,6 +135,7 @@
           <w:noProof/>
           <w:lang w:eastAsia="en-IN"/>
         </w:rPr>
+        <w:lastRenderedPageBreak/>
         <w:drawing>
           <wp:inline distT="0" distB="0" distL="0" distR="0">
             <wp:extent cx="5457825" cy="2962275"/>
@@ -147,7 +154,7 @@
                     </pic:cNvPicPr>
                   </pic:nvPicPr>
                   <pic:blipFill>
-                    <a:blip r:embed="rId6"/>
+                    <a:blip r:embed="rId7"/>
                     <a:srcRect/>
                     <a:stretch>
                       <a:fillRect/>
@@ -182,7 +189,6 @@
           <w:noProof/>
           <w:lang w:eastAsia="en-IN"/>
         </w:rPr>
-        <w:lastRenderedPageBreak/>
         <w:drawing>
           <wp:inline distT="0" distB="0" distL="0" distR="0">
             <wp:extent cx="6858000" cy="2552700"/>
@@ -201,7 +207,7 @@
                     </pic:cNvPicPr>
                   </pic:nvPicPr>
                   <pic:blipFill>
-                    <a:blip r:embed="rId7"/>
+                    <a:blip r:embed="rId8"/>
                     <a:srcRect/>
                     <a:stretch>
                       <a:fillRect/>
@@ -236,6 +242,7 @@
           <w:noProof/>
           <w:lang w:eastAsia="en-IN"/>
         </w:rPr>
+        <w:lastRenderedPageBreak/>
         <w:drawing>
           <wp:inline distT="0" distB="0" distL="0" distR="0">
             <wp:extent cx="7734300" cy="1143000"/>
@@ -254,7 +261,7 @@
                     </pic:cNvPicPr>
                   </pic:nvPicPr>
                   <pic:blipFill>
-                    <a:blip r:embed="rId8"/>
+                    <a:blip r:embed="rId9"/>
                     <a:srcRect/>
                     <a:stretch>
                       <a:fillRect/>
@@ -289,7 +296,6 @@
           <w:noProof/>
           <w:lang w:eastAsia="en-IN"/>
         </w:rPr>
-        <w:lastRenderedPageBreak/>
         <w:drawing>
           <wp:inline distT="0" distB="0" distL="0" distR="0">
             <wp:extent cx="7362825" cy="2390775"/>
@@ -308,7 +314,7 @@
                     </pic:cNvPicPr>
                   </pic:nvPicPr>
                   <pic:blipFill>
-                    <a:blip r:embed="rId9"/>
+                    <a:blip r:embed="rId10"/>
                     <a:srcRect/>
                     <a:stretch>
                       <a:fillRect/>
@@ -382,7 +388,7 @@
                     </pic:cNvPicPr>
                   </pic:nvPicPr>
                   <pic:blipFill>
-                    <a:blip r:embed="rId10"/>
+                    <a:blip r:embed="rId11"/>
                     <a:srcRect/>
                     <a:stretch>
                       <a:fillRect/>
@@ -436,7 +442,7 @@
                     </pic:cNvPicPr>
                   </pic:nvPicPr>
                   <pic:blipFill>
-                    <a:blip r:embed="rId11"/>
+                    <a:blip r:embed="rId12"/>
                     <a:srcRect/>
                     <a:stretch>
                       <a:fillRect/>
@@ -546,7 +552,7 @@
                     </pic:cNvPicPr>
                   </pic:nvPicPr>
                   <pic:blipFill>
-                    <a:blip r:embed="rId12"/>
+                    <a:blip r:embed="rId13"/>
                     <a:srcRect/>
                     <a:stretch>
                       <a:fillRect/>
@@ -610,7 +616,7 @@
                     </pic:cNvPicPr>
                   </pic:nvPicPr>
                   <pic:blipFill>
-                    <a:blip r:embed="rId13"/>
+                    <a:blip r:embed="rId14"/>
                     <a:srcRect/>
                     <a:stretch>
                       <a:fillRect/>
@@ -674,7 +680,7 @@
                     </pic:cNvPicPr>
                   </pic:nvPicPr>
                   <pic:blipFill>
-                    <a:blip r:embed="rId14"/>
+                    <a:blip r:embed="rId15"/>
                     <a:srcRect/>
                     <a:stretch>
                       <a:fillRect/>
@@ -770,7 +776,7 @@
                     </pic:cNvPicPr>
                   </pic:nvPicPr>
                   <pic:blipFill>
-                    <a:blip r:embed="rId15"/>
+                    <a:blip r:embed="rId16"/>
                     <a:srcRect/>
                     <a:stretch>
                       <a:fillRect/>
@@ -829,7 +835,7 @@
                     </pic:cNvPicPr>
                   </pic:nvPicPr>
                   <pic:blipFill>
-                    <a:blip r:embed="rId16"/>
+                    <a:blip r:embed="rId17"/>
                     <a:srcRect/>
                     <a:stretch>
                       <a:fillRect/>
@@ -902,7 +908,7 @@
                     </pic:cNvPicPr>
                   </pic:nvPicPr>
                   <pic:blipFill>
-                    <a:blip r:embed="rId17"/>
+                    <a:blip r:embed="rId18"/>
                     <a:srcRect/>
                     <a:stretch>
                       <a:fillRect/>
@@ -971,7 +977,7 @@
                     </pic:cNvPicPr>
                   </pic:nvPicPr>
                   <pic:blipFill>
-                    <a:blip r:embed="rId18"/>
+                    <a:blip r:embed="rId19"/>
                     <a:srcRect/>
                     <a:stretch>
                       <a:fillRect/>
@@ -1051,7 +1057,7 @@
                     </pic:cNvPicPr>
                   </pic:nvPicPr>
                   <pic:blipFill>
-                    <a:blip r:embed="rId19"/>
+                    <a:blip r:embed="rId20"/>
                     <a:srcRect/>
                     <a:stretch>
                       <a:fillRect/>
@@ -1110,7 +1116,7 @@
                     </pic:cNvPicPr>
                   </pic:nvPicPr>
                   <pic:blipFill>
-                    <a:blip r:embed="rId20"/>
+                    <a:blip r:embed="rId21"/>
                     <a:srcRect/>
                     <a:stretch>
                       <a:fillRect/>
@@ -1164,7 +1170,7 @@
                     </pic:cNvPicPr>
                   </pic:nvPicPr>
                   <pic:blipFill>
-                    <a:blip r:embed="rId21"/>
+                    <a:blip r:embed="rId22"/>
                     <a:srcRect/>
                     <a:stretch>
                       <a:fillRect/>
@@ -1252,7 +1258,7 @@
                     </pic:cNvPicPr>
                   </pic:nvPicPr>
                   <pic:blipFill>
-                    <a:blip r:embed="rId22"/>
+                    <a:blip r:embed="rId23"/>
                     <a:srcRect/>
                     <a:stretch>
                       <a:fillRect/>
@@ -1282,8 +1288,1177 @@
       </w:r>
     </w:p>
     <w:p/>
+    <w:p>
+      <w:r>
+        <w:lastRenderedPageBreak/>
+        <w:t xml:space="preserve">Example2: Creating and loading key-value paired data in a hive </w:t>
+      </w:r>
+      <w:proofErr w:type="gramStart"/>
+      <w:r>
+        <w:t>table ,</w:t>
+      </w:r>
+      <w:proofErr w:type="gramEnd"/>
+      <w:r>
+        <w:t xml:space="preserve"> by creating the table from spark </w:t>
+      </w:r>
+      <w:proofErr w:type="spellStart"/>
+      <w:r>
+        <w:t>sql</w:t>
+      </w:r>
+      <w:proofErr w:type="spellEnd"/>
+      <w:r>
+        <w:t xml:space="preserve"> </w:t>
+      </w:r>
+    </w:p>
+    <w:p>
+      <w:r>
+        <w:t xml:space="preserve"> The data set attached </w:t>
+      </w:r>
+      <w:proofErr w:type="gramStart"/>
+      <w:r>
+        <w:t>is :</w:t>
+      </w:r>
+      <w:proofErr w:type="gramEnd"/>
+    </w:p>
+    <w:p/>
+    <w:p>
+      <w:r>
+        <w:rPr>
+          <w:noProof/>
+          <w:lang w:eastAsia="en-IN"/>
+        </w:rPr>
+        <w:lastRenderedPageBreak/>
+        <w:drawing>
+          <wp:inline distT="0" distB="0" distL="0" distR="0">
+            <wp:extent cx="8705850" cy="5438775"/>
+            <wp:effectExtent l="19050" t="0" r="0" b="0"/>
+            <wp:docPr id="2" name="Picture 1"/>
+            <wp:cNvGraphicFramePr>
+              <a:graphicFrameLocks xmlns:a="http://schemas.openxmlformats.org/drawingml/2006/main" noChangeAspect="1"/>
+            </wp:cNvGraphicFramePr>
+            <a:graphic xmlns:a="http://schemas.openxmlformats.org/drawingml/2006/main">
+              <a:graphicData uri="http://schemas.openxmlformats.org/drawingml/2006/picture">
+                <pic:pic xmlns:pic="http://schemas.openxmlformats.org/drawingml/2006/picture">
+                  <pic:nvPicPr>
+                    <pic:cNvPr id="0" name="Picture 1"/>
+                    <pic:cNvPicPr>
+                      <a:picLocks noChangeAspect="1" noChangeArrowheads="1"/>
+                    </pic:cNvPicPr>
+                  </pic:nvPicPr>
+                  <pic:blipFill>
+                    <a:blip r:embed="rId24"/>
+                    <a:srcRect/>
+                    <a:stretch>
+                      <a:fillRect/>
+                    </a:stretch>
+                  </pic:blipFill>
+                  <pic:spPr bwMode="auto">
+                    <a:xfrm>
+                      <a:off x="0" y="0"/>
+                      <a:ext cx="8705850" cy="5438775"/>
+                    </a:xfrm>
+                    <a:prstGeom prst="rect">
+                      <a:avLst/>
+                    </a:prstGeom>
+                    <a:noFill/>
+                    <a:ln w="9525">
+                      <a:noFill/>
+                      <a:miter lim="800000"/>
+                      <a:headEnd/>
+                      <a:tailEnd/>
+                    </a:ln>
+                  </pic:spPr>
+                </pic:pic>
+              </a:graphicData>
+            </a:graphic>
+          </wp:inline>
+        </w:drawing>
+      </w:r>
+    </w:p>
+    <w:p>
+      <w:r>
+        <w:lastRenderedPageBreak/>
+        <w:t xml:space="preserve">TO achieve the </w:t>
+      </w:r>
+      <w:proofErr w:type="gramStart"/>
+      <w:r>
+        <w:t>purpose ,</w:t>
+      </w:r>
+      <w:proofErr w:type="gramEnd"/>
+      <w:r>
+        <w:t xml:space="preserve"> </w:t>
+      </w:r>
+    </w:p>
+    <w:p/>
+    <w:p>
+      <w:proofErr w:type="gramStart"/>
+      <w:r>
+        <w:t>1)</w:t>
+      </w:r>
+      <w:r>
+        <w:t>we</w:t>
+      </w:r>
+      <w:proofErr w:type="gramEnd"/>
+      <w:r>
+        <w:t xml:space="preserve"> need to import the Row class </w:t>
+      </w:r>
+      <w:r>
+        <w:t xml:space="preserve"> into spark-shell</w:t>
+      </w:r>
+    </w:p>
+    <w:p>
+      <w:r>
+        <w:t xml:space="preserve">Row class is used for mapping RDD schema </w:t>
+      </w:r>
+    </w:p>
+    <w:p>
+      <w:r>
+        <w:t xml:space="preserve">2) </w:t>
+      </w:r>
+      <w:r>
+        <w:t xml:space="preserve">We need to </w:t>
+      </w:r>
+      <w:proofErr w:type="gramStart"/>
+      <w:r>
+        <w:t xml:space="preserve">Create </w:t>
+      </w:r>
+      <w:r>
+        <w:t xml:space="preserve"> a</w:t>
+      </w:r>
+      <w:proofErr w:type="gramEnd"/>
+      <w:r>
+        <w:t xml:space="preserve"> class ‘Record’ with attributes </w:t>
+      </w:r>
+      <w:proofErr w:type="spellStart"/>
+      <w:r>
+        <w:t>Int</w:t>
+      </w:r>
+      <w:proofErr w:type="spellEnd"/>
+      <w:r>
+        <w:t xml:space="preserve"> and String</w:t>
+      </w:r>
+    </w:p>
+    <w:p>
+      <w:pPr>
+        <w:rPr>
+          <w:rFonts w:ascii="Arial" w:hAnsi="Arial" w:cs="Arial"/>
+          <w:color w:val="444444"/>
+          <w:shd w:val="clear" w:color="auto" w:fill="FFFFFF"/>
+        </w:rPr>
+      </w:pPr>
+      <w:r>
+        <w:t>3)</w:t>
+      </w:r>
+      <w:r>
+        <w:rPr>
+          <w:rFonts w:ascii="Arial" w:hAnsi="Arial" w:cs="Arial"/>
+          <w:color w:val="444444"/>
+          <w:shd w:val="clear" w:color="auto" w:fill="FFFFFF"/>
+        </w:rPr>
+        <w:t xml:space="preserve"> </w:t>
+      </w:r>
+      <w:r>
+        <w:rPr>
+          <w:rFonts w:ascii="Arial" w:hAnsi="Arial" w:cs="Arial"/>
+          <w:color w:val="444444"/>
+          <w:shd w:val="clear" w:color="auto" w:fill="FFFFFF"/>
+        </w:rPr>
+        <w:t>We now build a Spark Session ‘spark’ to demonstrate Hive example in Spark SQL.</w:t>
+      </w:r>
+    </w:p>
+    <w:p>
+      <w:pPr>
+        <w:rPr>
+          <w:rFonts w:ascii="Arial" w:hAnsi="Arial" w:cs="Arial"/>
+          <w:color w:val="444444"/>
+          <w:shd w:val="clear" w:color="auto" w:fill="FFFFFF"/>
+        </w:rPr>
+      </w:pPr>
+      <w:proofErr w:type="gramStart"/>
+      <w:r>
+        <w:rPr>
+          <w:rFonts w:ascii="Arial" w:hAnsi="Arial" w:cs="Arial"/>
+          <w:color w:val="444444"/>
+          <w:shd w:val="clear" w:color="auto" w:fill="FFFFFF"/>
+        </w:rPr>
+        <w:t>4)I</w:t>
+      </w:r>
+      <w:proofErr w:type="gramEnd"/>
+      <w:r>
+        <w:rPr>
+          <w:rFonts w:ascii="Arial" w:hAnsi="Arial" w:cs="Arial"/>
+          <w:color w:val="444444"/>
+          <w:shd w:val="clear" w:color="auto" w:fill="FFFFFF"/>
+        </w:rPr>
+        <w:t xml:space="preserve"> </w:t>
+      </w:r>
+      <w:proofErr w:type="spellStart"/>
+      <w:r>
+        <w:rPr>
+          <w:rFonts w:ascii="Arial" w:hAnsi="Arial" w:cs="Arial"/>
+          <w:color w:val="444444"/>
+          <w:shd w:val="clear" w:color="auto" w:fill="FFFFFF"/>
+        </w:rPr>
+        <w:t>mporting</w:t>
+      </w:r>
+      <w:proofErr w:type="spellEnd"/>
+      <w:r>
+        <w:rPr>
+          <w:rFonts w:ascii="Arial" w:hAnsi="Arial" w:cs="Arial"/>
+          <w:color w:val="444444"/>
+          <w:shd w:val="clear" w:color="auto" w:fill="FFFFFF"/>
+        </w:rPr>
+        <w:t xml:space="preserve"> </w:t>
+      </w:r>
+      <w:proofErr w:type="spellStart"/>
+      <w:r>
+        <w:rPr>
+          <w:rFonts w:ascii="Arial" w:hAnsi="Arial" w:cs="Arial"/>
+          <w:color w:val="444444"/>
+          <w:shd w:val="clear" w:color="auto" w:fill="FFFFFF"/>
+        </w:rPr>
+        <w:t>Implicits</w:t>
+      </w:r>
+      <w:proofErr w:type="spellEnd"/>
+      <w:r>
+        <w:rPr>
+          <w:rFonts w:ascii="Arial" w:hAnsi="Arial" w:cs="Arial"/>
+          <w:color w:val="444444"/>
+          <w:shd w:val="clear" w:color="auto" w:fill="FFFFFF"/>
+        </w:rPr>
+        <w:t xml:space="preserve"> class into the shell</w:t>
+      </w:r>
+    </w:p>
+    <w:p>
+      <w:pPr>
+        <w:rPr>
+          <w:rFonts w:ascii="Arial" w:hAnsi="Arial" w:cs="Arial"/>
+          <w:color w:val="444444"/>
+          <w:shd w:val="clear" w:color="auto" w:fill="FFFFFF"/>
+        </w:rPr>
+      </w:pPr>
+      <w:r>
+        <w:rPr>
+          <w:rFonts w:ascii="Arial" w:hAnsi="Arial" w:cs="Arial"/>
+          <w:color w:val="444444"/>
+          <w:shd w:val="clear" w:color="auto" w:fill="FFFFFF"/>
+        </w:rPr>
+        <w:t>5)</w:t>
+      </w:r>
+      <w:r>
+        <w:rPr>
+          <w:rFonts w:ascii="Arial" w:hAnsi="Arial" w:cs="Arial"/>
+          <w:color w:val="444444"/>
+          <w:shd w:val="clear" w:color="auto" w:fill="FFFFFF"/>
+        </w:rPr>
+        <w:t xml:space="preserve"> </w:t>
+      </w:r>
+      <w:r>
+        <w:rPr>
+          <w:rFonts w:ascii="Arial" w:hAnsi="Arial" w:cs="Arial"/>
+          <w:color w:val="444444"/>
+          <w:shd w:val="clear" w:color="auto" w:fill="FFFFFF"/>
+        </w:rPr>
+        <w:t>Importing SQL library into the Spark Shell.</w:t>
+      </w:r>
+    </w:p>
+    <w:p>
+      <w:pPr>
+        <w:rPr>
+          <w:rFonts w:ascii="Arial" w:hAnsi="Arial" w:cs="Arial"/>
+          <w:color w:val="444444"/>
+          <w:shd w:val="clear" w:color="auto" w:fill="FFFFFF"/>
+        </w:rPr>
+      </w:pPr>
+      <w:r>
+        <w:rPr>
+          <w:rFonts w:ascii="Arial" w:hAnsi="Arial" w:cs="Arial"/>
+          <w:color w:val="444444"/>
+          <w:shd w:val="clear" w:color="auto" w:fill="FFFFFF"/>
+        </w:rPr>
+        <w:t>6)</w:t>
+      </w:r>
+      <w:r>
+        <w:rPr>
+          <w:rFonts w:ascii="Arial" w:hAnsi="Arial" w:cs="Arial"/>
+          <w:color w:val="444444"/>
+          <w:shd w:val="clear" w:color="auto" w:fill="FFFFFF"/>
+        </w:rPr>
+        <w:t xml:space="preserve"> </w:t>
+      </w:r>
+      <w:r>
+        <w:rPr>
+          <w:rFonts w:ascii="Arial" w:hAnsi="Arial" w:cs="Arial"/>
+          <w:color w:val="444444"/>
+          <w:shd w:val="clear" w:color="auto" w:fill="FFFFFF"/>
+        </w:rPr>
+        <w:t>Creating a table ‘</w:t>
+      </w:r>
+      <w:proofErr w:type="spellStart"/>
+      <w:r>
+        <w:rPr>
+          <w:rFonts w:ascii="Arial" w:hAnsi="Arial" w:cs="Arial"/>
+          <w:color w:val="444444"/>
+          <w:shd w:val="clear" w:color="auto" w:fill="FFFFFF"/>
+        </w:rPr>
+        <w:t>src</w:t>
+      </w:r>
+      <w:proofErr w:type="spellEnd"/>
+      <w:r>
+        <w:rPr>
+          <w:rFonts w:ascii="Arial" w:hAnsi="Arial" w:cs="Arial"/>
+          <w:color w:val="444444"/>
+          <w:shd w:val="clear" w:color="auto" w:fill="FFFFFF"/>
+        </w:rPr>
+        <w:t>’ with columns to store key and value</w:t>
+      </w:r>
+    </w:p>
     <w:p/>
     <w:p/>
+    <w:p>
+      <w:proofErr w:type="gramStart"/>
+      <w:r>
+        <w:t>import</w:t>
+      </w:r>
+      <w:proofErr w:type="gramEnd"/>
+      <w:r>
+        <w:t xml:space="preserve"> </w:t>
+      </w:r>
+      <w:proofErr w:type="spellStart"/>
+      <w:r>
+        <w:t>org.apache.spark.sql.Row</w:t>
+      </w:r>
+      <w:proofErr w:type="spellEnd"/>
+    </w:p>
+    <w:p>
+      <w:proofErr w:type="gramStart"/>
+      <w:r>
+        <w:t>import</w:t>
+      </w:r>
+      <w:proofErr w:type="gramEnd"/>
+      <w:r>
+        <w:t xml:space="preserve"> </w:t>
+      </w:r>
+      <w:proofErr w:type="spellStart"/>
+      <w:r>
+        <w:t>org.apache.spark.sql.SparkSession</w:t>
+      </w:r>
+      <w:proofErr w:type="spellEnd"/>
+    </w:p>
+    <w:p/>
+    <w:p>
+      <w:r>
+        <w:t>///declare the case class ///</w:t>
+      </w:r>
+    </w:p>
+    <w:p>
+      <w:proofErr w:type="gramStart"/>
+      <w:r>
+        <w:t>case</w:t>
+      </w:r>
+      <w:proofErr w:type="gramEnd"/>
+      <w:r>
+        <w:t xml:space="preserve"> class Record(key: </w:t>
+      </w:r>
+      <w:proofErr w:type="spellStart"/>
+      <w:r>
+        <w:t>Int</w:t>
+      </w:r>
+      <w:proofErr w:type="spellEnd"/>
+      <w:r>
+        <w:t>, value: String)</w:t>
+      </w:r>
+    </w:p>
+    <w:p/>
+    <w:p>
+      <w:r>
+        <w:t xml:space="preserve">///declare a spark session for the hive example </w:t>
+      </w:r>
+    </w:p>
+    <w:p>
+      <w:proofErr w:type="spellStart"/>
+      <w:proofErr w:type="gramStart"/>
+      <w:r>
+        <w:lastRenderedPageBreak/>
+        <w:t>val</w:t>
+      </w:r>
+      <w:proofErr w:type="spellEnd"/>
+      <w:proofErr w:type="gramEnd"/>
+      <w:r>
+        <w:t xml:space="preserve"> spark = </w:t>
+      </w:r>
+      <w:proofErr w:type="spellStart"/>
+      <w:r>
+        <w:t>SparkSession.builder</w:t>
+      </w:r>
+      <w:proofErr w:type="spellEnd"/>
+      <w:r>
+        <w:t>().</w:t>
+      </w:r>
+      <w:proofErr w:type="spellStart"/>
+      <w:r>
+        <w:t>appName</w:t>
+      </w:r>
+      <w:proofErr w:type="spellEnd"/>
+      <w:r>
+        <w:t>("Spark Hive Example").</w:t>
+      </w:r>
+      <w:proofErr w:type="spellStart"/>
+      <w:r>
+        <w:t>enableHiveSupport</w:t>
+      </w:r>
+      <w:proofErr w:type="spellEnd"/>
+      <w:r>
+        <w:t>().</w:t>
+      </w:r>
+      <w:proofErr w:type="spellStart"/>
+      <w:r>
+        <w:t>getOrCreate</w:t>
+      </w:r>
+      <w:proofErr w:type="spellEnd"/>
+      <w:r>
+        <w:t>()</w:t>
+      </w:r>
+    </w:p>
+    <w:p/>
+    <w:p/>
+    <w:p>
+      <w:r>
+        <w:t xml:space="preserve">////import the </w:t>
+      </w:r>
+      <w:proofErr w:type="spellStart"/>
+      <w:r>
+        <w:t>implicits</w:t>
+      </w:r>
+      <w:proofErr w:type="spellEnd"/>
+      <w:r>
+        <w:t xml:space="preserve"> </w:t>
+      </w:r>
+    </w:p>
+    <w:p>
+      <w:proofErr w:type="gramStart"/>
+      <w:r>
+        <w:t>import</w:t>
+      </w:r>
+      <w:proofErr w:type="gramEnd"/>
+      <w:r>
+        <w:t xml:space="preserve"> </w:t>
+      </w:r>
+      <w:proofErr w:type="spellStart"/>
+      <w:r>
+        <w:t>spark.implicits</w:t>
+      </w:r>
+      <w:proofErr w:type="spellEnd"/>
+      <w:r>
+        <w:t>._</w:t>
+      </w:r>
+    </w:p>
+    <w:p>
+      <w:proofErr w:type="gramStart"/>
+      <w:r>
+        <w:t>import</w:t>
+      </w:r>
+      <w:proofErr w:type="gramEnd"/>
+      <w:r>
+        <w:t xml:space="preserve"> spark.sql</w:t>
+      </w:r>
+    </w:p>
+    <w:p/>
+    <w:p>
+      <w:proofErr w:type="gramStart"/>
+      <w:r>
+        <w:t>spark.sql(</w:t>
+      </w:r>
+      <w:proofErr w:type="gramEnd"/>
+      <w:r>
+        <w:t xml:space="preserve">"CREATE TABLE IF NOT EXISTS </w:t>
+      </w:r>
+      <w:proofErr w:type="spellStart"/>
+      <w:r>
+        <w:t>src</w:t>
+      </w:r>
+      <w:proofErr w:type="spellEnd"/>
+      <w:r>
+        <w:t xml:space="preserve"> (key INT, value STRING)")</w:t>
+      </w:r>
+    </w:p>
+    <w:p/>
+    <w:p>
+      <w:proofErr w:type="gramStart"/>
+      <w:r>
+        <w:t>spark.sql(</w:t>
+      </w:r>
+      <w:proofErr w:type="gramEnd"/>
+      <w:r>
+        <w:t xml:space="preserve">"LOAD DATA INPATH '/user/asmitaece887002/kv1.txt'OVERWRITE INTO TABLE </w:t>
+      </w:r>
+      <w:proofErr w:type="spellStart"/>
+      <w:r>
+        <w:t>src</w:t>
+      </w:r>
+      <w:proofErr w:type="spellEnd"/>
+      <w:r>
+        <w:t>")</w:t>
+      </w:r>
+    </w:p>
+    <w:p>
+      <w:proofErr w:type="gramStart"/>
+      <w:r>
+        <w:t>spark.</w:t>
+      </w:r>
+      <w:r>
+        <w:t>sql(</w:t>
+      </w:r>
+      <w:proofErr w:type="gramEnd"/>
+      <w:r>
+        <w:t xml:space="preserve">"SELECT * FROM </w:t>
+      </w:r>
+      <w:proofErr w:type="spellStart"/>
+      <w:r>
+        <w:t>src</w:t>
+      </w:r>
+      <w:proofErr w:type="spellEnd"/>
+      <w:r>
+        <w:t>").show()</w:t>
+      </w:r>
+    </w:p>
+    <w:p>
+      <w:r>
+        <w:rPr>
+          <w:noProof/>
+          <w:lang w:eastAsia="en-IN"/>
+        </w:rPr>
+        <w:lastRenderedPageBreak/>
+        <w:drawing>
+          <wp:inline distT="0" distB="0" distL="0" distR="0">
+            <wp:extent cx="6619875" cy="4619625"/>
+            <wp:effectExtent l="19050" t="0" r="9525" b="0"/>
+            <wp:docPr id="3" name="Picture 1"/>
+            <wp:cNvGraphicFramePr>
+              <a:graphicFrameLocks xmlns:a="http://schemas.openxmlformats.org/drawingml/2006/main" noChangeAspect="1"/>
+            </wp:cNvGraphicFramePr>
+            <a:graphic xmlns:a="http://schemas.openxmlformats.org/drawingml/2006/main">
+              <a:graphicData uri="http://schemas.openxmlformats.org/drawingml/2006/picture">
+                <pic:pic xmlns:pic="http://schemas.openxmlformats.org/drawingml/2006/picture">
+                  <pic:nvPicPr>
+                    <pic:cNvPr id="0" name="Picture 1"/>
+                    <pic:cNvPicPr>
+                      <a:picLocks noChangeAspect="1" noChangeArrowheads="1"/>
+                    </pic:cNvPicPr>
+                  </pic:nvPicPr>
+                  <pic:blipFill>
+                    <a:blip r:embed="rId25"/>
+                    <a:srcRect/>
+                    <a:stretch>
+                      <a:fillRect/>
+                    </a:stretch>
+                  </pic:blipFill>
+                  <pic:spPr bwMode="auto">
+                    <a:xfrm>
+                      <a:off x="0" y="0"/>
+                      <a:ext cx="6619875" cy="4619625"/>
+                    </a:xfrm>
+                    <a:prstGeom prst="rect">
+                      <a:avLst/>
+                    </a:prstGeom>
+                    <a:noFill/>
+                    <a:ln w="9525">
+                      <a:noFill/>
+                      <a:miter lim="800000"/>
+                      <a:headEnd/>
+                      <a:tailEnd/>
+                    </a:ln>
+                  </pic:spPr>
+                </pic:pic>
+              </a:graphicData>
+            </a:graphic>
+          </wp:inline>
+        </w:drawing>
+      </w:r>
+    </w:p>
+    <w:p>
+      <w:pPr>
+        <w:pStyle w:val="ListParagraph"/>
+        <w:numPr>
+          <w:ilvl w:val="0"/>
+          <w:numId w:val="2"/>
+        </w:numPr>
+      </w:pPr>
+      <w:proofErr w:type="gramStart"/>
+      <w:r>
+        <w:rPr>
+          <w:rFonts w:ascii="Arial" w:hAnsi="Arial" w:cs="Arial"/>
+          <w:color w:val="444444"/>
+          <w:shd w:val="clear" w:color="auto" w:fill="FFFFFF"/>
+        </w:rPr>
+        <w:t>perform</w:t>
+      </w:r>
+      <w:proofErr w:type="gramEnd"/>
+      <w:r>
+        <w:rPr>
+          <w:rFonts w:ascii="Arial" w:hAnsi="Arial" w:cs="Arial"/>
+          <w:color w:val="444444"/>
+          <w:shd w:val="clear" w:color="auto" w:fill="FFFFFF"/>
+        </w:rPr>
+        <w:t xml:space="preserve"> the ‘count’ operation to select the number of keys in ‘</w:t>
+      </w:r>
+      <w:proofErr w:type="spellStart"/>
+      <w:r>
+        <w:rPr>
+          <w:rFonts w:ascii="Arial" w:hAnsi="Arial" w:cs="Arial"/>
+          <w:color w:val="444444"/>
+          <w:shd w:val="clear" w:color="auto" w:fill="FFFFFF"/>
+        </w:rPr>
+        <w:t>src</w:t>
+      </w:r>
+      <w:proofErr w:type="spellEnd"/>
+      <w:r>
+        <w:rPr>
+          <w:rFonts w:ascii="Arial" w:hAnsi="Arial" w:cs="Arial"/>
+          <w:color w:val="444444"/>
+          <w:shd w:val="clear" w:color="auto" w:fill="FFFFFF"/>
+        </w:rPr>
+        <w:t>’ table.</w:t>
+      </w:r>
+    </w:p>
+    <w:p>
+      <w:pPr>
+        <w:pStyle w:val="ListParagraph"/>
+      </w:pPr>
+      <w:r>
+        <w:rPr>
+          <w:noProof/>
+          <w:lang w:eastAsia="en-IN"/>
+        </w:rPr>
+        <w:lastRenderedPageBreak/>
+        <w:drawing>
+          <wp:inline distT="0" distB="0" distL="0" distR="0">
+            <wp:extent cx="5200650" cy="1219200"/>
+            <wp:effectExtent l="19050" t="0" r="0" b="0"/>
+            <wp:docPr id="5" name="Picture 4"/>
+            <wp:cNvGraphicFramePr>
+              <a:graphicFrameLocks xmlns:a="http://schemas.openxmlformats.org/drawingml/2006/main" noChangeAspect="1"/>
+            </wp:cNvGraphicFramePr>
+            <a:graphic xmlns:a="http://schemas.openxmlformats.org/drawingml/2006/main">
+              <a:graphicData uri="http://schemas.openxmlformats.org/drawingml/2006/picture">
+                <pic:pic xmlns:pic="http://schemas.openxmlformats.org/drawingml/2006/picture">
+                  <pic:nvPicPr>
+                    <pic:cNvPr id="0" name="Picture 4"/>
+                    <pic:cNvPicPr>
+                      <a:picLocks noChangeAspect="1" noChangeArrowheads="1"/>
+                    </pic:cNvPicPr>
+                  </pic:nvPicPr>
+                  <pic:blipFill>
+                    <a:blip r:embed="rId26"/>
+                    <a:srcRect/>
+                    <a:stretch>
+                      <a:fillRect/>
+                    </a:stretch>
+                  </pic:blipFill>
+                  <pic:spPr bwMode="auto">
+                    <a:xfrm>
+                      <a:off x="0" y="0"/>
+                      <a:ext cx="5200650" cy="1219200"/>
+                    </a:xfrm>
+                    <a:prstGeom prst="rect">
+                      <a:avLst/>
+                    </a:prstGeom>
+                    <a:noFill/>
+                    <a:ln w="9525">
+                      <a:noFill/>
+                      <a:miter lim="800000"/>
+                      <a:headEnd/>
+                      <a:tailEnd/>
+                    </a:ln>
+                  </pic:spPr>
+                </pic:pic>
+              </a:graphicData>
+            </a:graphic>
+          </wp:inline>
+        </w:drawing>
+      </w:r>
+    </w:p>
+    <w:p/>
+    <w:p>
+      <w:pPr>
+        <w:pStyle w:val="ListParagraph"/>
+        <w:numPr>
+          <w:ilvl w:val="0"/>
+          <w:numId w:val="2"/>
+        </w:numPr>
+      </w:pPr>
+      <w:r>
+        <w:rPr>
+          <w:rFonts w:ascii="Arial" w:hAnsi="Arial" w:cs="Arial"/>
+          <w:color w:val="444444"/>
+          <w:shd w:val="clear" w:color="auto" w:fill="FFFFFF"/>
+        </w:rPr>
+        <w:t>now select all the records with ‘key’ value less than 10 and store it in the ‘</w:t>
+      </w:r>
+      <w:proofErr w:type="spellStart"/>
+      <w:r>
+        <w:rPr>
+          <w:rFonts w:ascii="Arial" w:hAnsi="Arial" w:cs="Arial"/>
+          <w:color w:val="444444"/>
+          <w:shd w:val="clear" w:color="auto" w:fill="FFFFFF"/>
+        </w:rPr>
+        <w:t>sqlDF</w:t>
+      </w:r>
+      <w:proofErr w:type="spellEnd"/>
+      <w:r>
+        <w:rPr>
+          <w:rFonts w:ascii="Arial" w:hAnsi="Arial" w:cs="Arial"/>
+          <w:color w:val="444444"/>
+          <w:shd w:val="clear" w:color="auto" w:fill="FFFFFF"/>
+        </w:rPr>
+        <w:t xml:space="preserve">’ </w:t>
+      </w:r>
+      <w:proofErr w:type="spellStart"/>
+      <w:r>
+        <w:rPr>
+          <w:rFonts w:ascii="Arial" w:hAnsi="Arial" w:cs="Arial"/>
+          <w:color w:val="444444"/>
+          <w:shd w:val="clear" w:color="auto" w:fill="FFFFFF"/>
+        </w:rPr>
+        <w:t>DataFrame</w:t>
+      </w:r>
+      <w:proofErr w:type="spellEnd"/>
+    </w:p>
+    <w:p>
+      <w:pPr>
+        <w:pStyle w:val="ListParagraph"/>
+      </w:pPr>
+      <w:r>
+        <w:rPr>
+          <w:noProof/>
+          <w:lang w:eastAsia="en-IN"/>
+        </w:rPr>
+        <w:drawing>
+          <wp:inline distT="0" distB="0" distL="0" distR="0">
+            <wp:extent cx="8296275" cy="3305175"/>
+            <wp:effectExtent l="19050" t="0" r="9525" b="0"/>
+            <wp:docPr id="6" name="Picture 7"/>
+            <wp:cNvGraphicFramePr>
+              <a:graphicFrameLocks xmlns:a="http://schemas.openxmlformats.org/drawingml/2006/main" noChangeAspect="1"/>
+            </wp:cNvGraphicFramePr>
+            <a:graphic xmlns:a="http://schemas.openxmlformats.org/drawingml/2006/main">
+              <a:graphicData uri="http://schemas.openxmlformats.org/drawingml/2006/picture">
+                <pic:pic xmlns:pic="http://schemas.openxmlformats.org/drawingml/2006/picture">
+                  <pic:nvPicPr>
+                    <pic:cNvPr id="0" name="Picture 7"/>
+                    <pic:cNvPicPr>
+                      <a:picLocks noChangeAspect="1" noChangeArrowheads="1"/>
+                    </pic:cNvPicPr>
+                  </pic:nvPicPr>
+                  <pic:blipFill>
+                    <a:blip r:embed="rId27"/>
+                    <a:srcRect/>
+                    <a:stretch>
+                      <a:fillRect/>
+                    </a:stretch>
+                  </pic:blipFill>
+                  <pic:spPr bwMode="auto">
+                    <a:xfrm>
+                      <a:off x="0" y="0"/>
+                      <a:ext cx="8296275" cy="3305175"/>
+                    </a:xfrm>
+                    <a:prstGeom prst="rect">
+                      <a:avLst/>
+                    </a:prstGeom>
+                    <a:noFill/>
+                    <a:ln w="9525">
+                      <a:noFill/>
+                      <a:miter lim="800000"/>
+                      <a:headEnd/>
+                      <a:tailEnd/>
+                    </a:ln>
+                  </pic:spPr>
+                </pic:pic>
+              </a:graphicData>
+            </a:graphic>
+          </wp:inline>
+        </w:drawing>
+      </w:r>
+    </w:p>
+    <w:p>
+      <w:pPr>
+        <w:pStyle w:val="ListParagraph"/>
+      </w:pPr>
+    </w:p>
+    <w:p>
+      <w:pPr>
+        <w:pStyle w:val="ListParagraph"/>
+        <w:rPr>
+          <w:rFonts w:ascii="Arial" w:hAnsi="Arial" w:cs="Arial"/>
+          <w:color w:val="444444"/>
+          <w:shd w:val="clear" w:color="auto" w:fill="FFFFFF"/>
+        </w:rPr>
+      </w:pPr>
+      <w:proofErr w:type="gramStart"/>
+      <w:r>
+        <w:rPr>
+          <w:rFonts w:ascii="Arial" w:hAnsi="Arial" w:cs="Arial"/>
+          <w:color w:val="444444"/>
+          <w:shd w:val="clear" w:color="auto" w:fill="FFFFFF"/>
+        </w:rPr>
+        <w:lastRenderedPageBreak/>
+        <w:t>c)Creating</w:t>
+      </w:r>
+      <w:proofErr w:type="gramEnd"/>
+      <w:r>
+        <w:rPr>
+          <w:rFonts w:ascii="Arial" w:hAnsi="Arial" w:cs="Arial"/>
+          <w:color w:val="444444"/>
+          <w:shd w:val="clear" w:color="auto" w:fill="FFFFFF"/>
+        </w:rPr>
+        <w:t xml:space="preserve"> a Dataset ‘</w:t>
+      </w:r>
+      <w:proofErr w:type="spellStart"/>
+      <w:r>
+        <w:rPr>
+          <w:rFonts w:ascii="Arial" w:hAnsi="Arial" w:cs="Arial"/>
+          <w:color w:val="444444"/>
+          <w:shd w:val="clear" w:color="auto" w:fill="FFFFFF"/>
+        </w:rPr>
+        <w:t>stringDS</w:t>
+      </w:r>
+      <w:proofErr w:type="spellEnd"/>
+      <w:r>
+        <w:rPr>
+          <w:rFonts w:ascii="Arial" w:hAnsi="Arial" w:cs="Arial"/>
+          <w:color w:val="444444"/>
+          <w:shd w:val="clear" w:color="auto" w:fill="FFFFFF"/>
+        </w:rPr>
+        <w:t>’ from ‘</w:t>
+      </w:r>
+      <w:proofErr w:type="spellStart"/>
+      <w:r>
+        <w:rPr>
+          <w:rFonts w:ascii="Arial" w:hAnsi="Arial" w:cs="Arial"/>
+          <w:color w:val="444444"/>
+          <w:shd w:val="clear" w:color="auto" w:fill="FFFFFF"/>
+        </w:rPr>
+        <w:t>sqlDF</w:t>
+      </w:r>
+      <w:proofErr w:type="spellEnd"/>
+      <w:r>
+        <w:rPr>
+          <w:rFonts w:ascii="Arial" w:hAnsi="Arial" w:cs="Arial"/>
+          <w:color w:val="444444"/>
+          <w:shd w:val="clear" w:color="auto" w:fill="FFFFFF"/>
+        </w:rPr>
+        <w:t>’.</w:t>
+      </w:r>
+      <w:r>
+        <w:rPr>
+          <w:rFonts w:ascii="Arial" w:hAnsi="Arial" w:cs="Arial"/>
+          <w:color w:val="444444"/>
+        </w:rPr>
+        <w:br/>
+      </w:r>
+      <w:proofErr w:type="gramStart"/>
+      <w:r>
+        <w:rPr>
+          <w:rFonts w:ascii="Arial" w:hAnsi="Arial" w:cs="Arial"/>
+          <w:color w:val="444444"/>
+          <w:shd w:val="clear" w:color="auto" w:fill="FFFFFF"/>
+        </w:rPr>
+        <w:t>Displaying the contents of ‘</w:t>
+      </w:r>
+      <w:proofErr w:type="spellStart"/>
+      <w:r>
+        <w:rPr>
+          <w:rFonts w:ascii="Arial" w:hAnsi="Arial" w:cs="Arial"/>
+          <w:color w:val="444444"/>
+          <w:shd w:val="clear" w:color="auto" w:fill="FFFFFF"/>
+        </w:rPr>
+        <w:t>stringDS</w:t>
+      </w:r>
+      <w:proofErr w:type="spellEnd"/>
+      <w:r>
+        <w:rPr>
+          <w:rFonts w:ascii="Arial" w:hAnsi="Arial" w:cs="Arial"/>
+          <w:color w:val="444444"/>
+          <w:shd w:val="clear" w:color="auto" w:fill="FFFFFF"/>
+        </w:rPr>
+        <w:t>’ Dataset.</w:t>
+      </w:r>
+      <w:proofErr w:type="gramEnd"/>
+    </w:p>
+    <w:p>
+      <w:pPr>
+        <w:pStyle w:val="ListParagraph"/>
+        <w:rPr>
+          <w:rFonts w:ascii="Arial" w:hAnsi="Arial" w:cs="Arial"/>
+          <w:color w:val="444444"/>
+          <w:shd w:val="clear" w:color="auto" w:fill="FFFFFF"/>
+        </w:rPr>
+      </w:pPr>
+    </w:p>
+    <w:p>
+      <w:pPr>
+        <w:pStyle w:val="ListParagraph"/>
+      </w:pPr>
+      <w:r>
+        <w:rPr>
+          <w:noProof/>
+          <w:lang w:eastAsia="en-IN"/>
+        </w:rPr>
+        <w:drawing>
+          <wp:inline distT="0" distB="0" distL="0" distR="0">
+            <wp:extent cx="3067050" cy="2924175"/>
+            <wp:effectExtent l="19050" t="0" r="0" b="0"/>
+            <wp:docPr id="8" name="Picture 10"/>
+            <wp:cNvGraphicFramePr>
+              <a:graphicFrameLocks xmlns:a="http://schemas.openxmlformats.org/drawingml/2006/main" noChangeAspect="1"/>
+            </wp:cNvGraphicFramePr>
+            <a:graphic xmlns:a="http://schemas.openxmlformats.org/drawingml/2006/main">
+              <a:graphicData uri="http://schemas.openxmlformats.org/drawingml/2006/picture">
+                <pic:pic xmlns:pic="http://schemas.openxmlformats.org/drawingml/2006/picture">
+                  <pic:nvPicPr>
+                    <pic:cNvPr id="0" name="Picture 10"/>
+                    <pic:cNvPicPr>
+                      <a:picLocks noChangeAspect="1" noChangeArrowheads="1"/>
+                    </pic:cNvPicPr>
+                  </pic:nvPicPr>
+                  <pic:blipFill>
+                    <a:blip r:embed="rId28"/>
+                    <a:srcRect/>
+                    <a:stretch>
+                      <a:fillRect/>
+                    </a:stretch>
+                  </pic:blipFill>
+                  <pic:spPr bwMode="auto">
+                    <a:xfrm>
+                      <a:off x="0" y="0"/>
+                      <a:ext cx="3067050" cy="2924175"/>
+                    </a:xfrm>
+                    <a:prstGeom prst="rect">
+                      <a:avLst/>
+                    </a:prstGeom>
+                    <a:noFill/>
+                    <a:ln w="9525">
+                      <a:noFill/>
+                      <a:miter lim="800000"/>
+                      <a:headEnd/>
+                      <a:tailEnd/>
+                    </a:ln>
+                  </pic:spPr>
+                </pic:pic>
+              </a:graphicData>
+            </a:graphic>
+          </wp:inline>
+        </w:drawing>
+      </w:r>
+    </w:p>
+    <w:p>
+      <w:pPr>
+        <w:pStyle w:val="ListParagraph"/>
+      </w:pPr>
+    </w:p>
+    <w:p>
+      <w:pPr>
+        <w:pStyle w:val="ListParagraph"/>
+        <w:rPr>
+          <w:highlight w:val="green"/>
+        </w:rPr>
+      </w:pPr>
+      <w:r>
+        <w:t>d)</w:t>
+      </w:r>
+      <w:r>
+        <w:t xml:space="preserve"> </w:t>
+      </w:r>
+      <w:r>
+        <w:rPr>
+          <w:highlight w:val="green"/>
+        </w:rPr>
+        <w:t xml:space="preserve">We create a </w:t>
+      </w:r>
+      <w:proofErr w:type="spellStart"/>
+      <w:r>
+        <w:rPr>
+          <w:highlight w:val="green"/>
+        </w:rPr>
+        <w:t>DataFrame</w:t>
+      </w:r>
+      <w:proofErr w:type="spellEnd"/>
+      <w:r>
+        <w:rPr>
+          <w:highlight w:val="green"/>
+        </w:rPr>
+        <w:t xml:space="preserve"> ‘</w:t>
+      </w:r>
+      <w:proofErr w:type="spellStart"/>
+      <w:r>
+        <w:rPr>
+          <w:highlight w:val="green"/>
+        </w:rPr>
+        <w:t>recordsDF</w:t>
+      </w:r>
+      <w:proofErr w:type="spellEnd"/>
+      <w:r>
+        <w:rPr>
+          <w:highlight w:val="green"/>
+        </w:rPr>
+        <w:t>’ and store all the records with key values 1 to 100.</w:t>
+      </w:r>
+    </w:p>
+    <w:p>
+      <w:pPr>
+        <w:pStyle w:val="ListParagraph"/>
+        <w:rPr>
+          <w:highlight w:val="green"/>
+        </w:rPr>
+      </w:pPr>
+      <w:r>
+        <w:rPr>
+          <w:highlight w:val="green"/>
+        </w:rPr>
+        <w:t xml:space="preserve"> Create a temporary view ‘records’ of ‘</w:t>
+      </w:r>
+      <w:proofErr w:type="spellStart"/>
+      <w:r>
+        <w:rPr>
+          <w:highlight w:val="green"/>
+        </w:rPr>
+        <w:t>recordsDF</w:t>
+      </w:r>
+      <w:proofErr w:type="spellEnd"/>
+      <w:r>
+        <w:rPr>
+          <w:highlight w:val="green"/>
+        </w:rPr>
+        <w:t xml:space="preserve">’ </w:t>
+      </w:r>
+      <w:proofErr w:type="spellStart"/>
+      <w:r>
+        <w:rPr>
+          <w:highlight w:val="green"/>
+        </w:rPr>
+        <w:t>DataFrame</w:t>
+      </w:r>
+      <w:proofErr w:type="spellEnd"/>
+      <w:r>
+        <w:rPr>
+          <w:highlight w:val="green"/>
+        </w:rPr>
+        <w:t>.</w:t>
+      </w:r>
+    </w:p>
+    <w:p>
+      <w:pPr>
+        <w:pStyle w:val="ListParagraph"/>
+      </w:pPr>
+      <w:r>
+        <w:rPr>
+          <w:highlight w:val="green"/>
+        </w:rPr>
+        <w:t xml:space="preserve"> Displaying the </w:t>
+      </w:r>
+      <w:r>
+        <w:rPr>
+          <w:highlight w:val="green"/>
+        </w:rPr>
+        <w:t xml:space="preserve">contents of the </w:t>
+      </w:r>
+      <w:proofErr w:type="spellStart"/>
+      <w:r>
+        <w:rPr>
+          <w:highlight w:val="green"/>
+        </w:rPr>
+        <w:t>join</w:t>
+      </w:r>
+      <w:proofErr w:type="spellEnd"/>
+      <w:r>
+        <w:rPr>
+          <w:highlight w:val="green"/>
+        </w:rPr>
+        <w:t xml:space="preserve"> of tables ‘</w:t>
+      </w:r>
+      <w:r>
+        <w:rPr>
+          <w:highlight w:val="green"/>
+        </w:rPr>
+        <w:t>records’ and ‘</w:t>
+      </w:r>
+      <w:proofErr w:type="spellStart"/>
+      <w:r>
+        <w:rPr>
+          <w:highlight w:val="green"/>
+        </w:rPr>
+        <w:t>src</w:t>
+      </w:r>
+      <w:proofErr w:type="spellEnd"/>
+      <w:r>
+        <w:rPr>
+          <w:highlight w:val="green"/>
+        </w:rPr>
+        <w:t>’ with ‘key’ as the primary key</w:t>
+      </w:r>
+    </w:p>
+    <w:p>
+      <w:pPr>
+        <w:pStyle w:val="ListParagraph"/>
+      </w:pPr>
+    </w:p>
+    <w:p>
+      <w:pPr>
+        <w:pStyle w:val="ListParagraph"/>
+      </w:pPr>
+      <w:r>
+        <w:rPr>
+          <w:noProof/>
+          <w:lang w:eastAsia="en-IN"/>
+        </w:rPr>
+        <w:lastRenderedPageBreak/>
+        <w:drawing>
+          <wp:inline distT="0" distB="0" distL="0" distR="0">
+            <wp:extent cx="7381875" cy="5410200"/>
+            <wp:effectExtent l="19050" t="0" r="9525" b="0"/>
+            <wp:docPr id="9" name="Picture 13"/>
+            <wp:cNvGraphicFramePr>
+              <a:graphicFrameLocks xmlns:a="http://schemas.openxmlformats.org/drawingml/2006/main" noChangeAspect="1"/>
+            </wp:cNvGraphicFramePr>
+            <a:graphic xmlns:a="http://schemas.openxmlformats.org/drawingml/2006/main">
+              <a:graphicData uri="http://schemas.openxmlformats.org/drawingml/2006/picture">
+                <pic:pic xmlns:pic="http://schemas.openxmlformats.org/drawingml/2006/picture">
+                  <pic:nvPicPr>
+                    <pic:cNvPr id="0" name="Picture 13"/>
+                    <pic:cNvPicPr>
+                      <a:picLocks noChangeAspect="1" noChangeArrowheads="1"/>
+                    </pic:cNvPicPr>
+                  </pic:nvPicPr>
+                  <pic:blipFill>
+                    <a:blip r:embed="rId29"/>
+                    <a:srcRect/>
+                    <a:stretch>
+                      <a:fillRect/>
+                    </a:stretch>
+                  </pic:blipFill>
+                  <pic:spPr bwMode="auto">
+                    <a:xfrm>
+                      <a:off x="0" y="0"/>
+                      <a:ext cx="7381875" cy="5410200"/>
+                    </a:xfrm>
+                    <a:prstGeom prst="rect">
+                      <a:avLst/>
+                    </a:prstGeom>
+                    <a:noFill/>
+                    <a:ln w="9525">
+                      <a:noFill/>
+                      <a:miter lim="800000"/>
+                      <a:headEnd/>
+                      <a:tailEnd/>
+                    </a:ln>
+                  </pic:spPr>
+                </pic:pic>
+              </a:graphicData>
+            </a:graphic>
+          </wp:inline>
+        </w:drawing>
+      </w:r>
+    </w:p>
     <w:sectPr>
       <w:pgSz w:w="16838" w:h="11906" w:orient="landscape"/>
       <w:pgMar w:top="1440" w:right="1440" w:bottom="1440" w:left="1440" w:header="708" w:footer="708" w:gutter="0"/>
@@ -1292,6 +2467,195 @@
     </w:sectPr>
   </w:body>
 </w:document>
+</file>
+
+<file path=word/numbering.xml><?xml version="1.0" encoding="utf-8"?>
+<w:numbering xmlns:ve="http://schemas.openxmlformats.org/markup-compatibility/2006" xmlns:o="urn:schemas-microsoft-com:office:office" xmlns:r="http://schemas.openxmlformats.org/officeDocument/2006/relationships" xmlns:m="http://schemas.openxmlformats.org/officeDocument/2006/math" xmlns:v="urn:schemas-microsoft-com:vml" xmlns:wp="http://schemas.openxmlformats.org/drawingml/2006/wordprocessingDrawing" xmlns:w10="urn:schemas-microsoft-com:office:word" xmlns:w="http://schemas.openxmlformats.org/wordprocessingml/2006/main" xmlns:wne="http://schemas.microsoft.com/office/word/2006/wordml">
+  <w:abstractNum w:abstractNumId="0">
+    <w:nsid w:val="0EED54C7"/>
+    <w:multiLevelType w:val="hybridMultilevel"/>
+    <w:tmpl w:val="CB5C0082"/>
+    <w:lvl w:ilvl="0" w:tplc="40090011">
+      <w:start w:val="1"/>
+      <w:numFmt w:val="decimal"/>
+      <w:lvlText w:val="%1)"/>
+      <w:lvlJc w:val="left"/>
+      <w:pPr>
+        <w:ind w:left="720" w:hanging="360"/>
+      </w:pPr>
+      <w:rPr>
+        <w:rFonts w:hint="default"/>
+      </w:rPr>
+    </w:lvl>
+    <w:lvl w:ilvl="1" w:tplc="40090019" w:tentative="1">
+      <w:start w:val="1"/>
+      <w:numFmt w:val="lowerLetter"/>
+      <w:lvlText w:val="%2."/>
+      <w:lvlJc w:val="left"/>
+      <w:pPr>
+        <w:ind w:left="1440" w:hanging="360"/>
+      </w:pPr>
+    </w:lvl>
+    <w:lvl w:ilvl="2" w:tplc="4009001B" w:tentative="1">
+      <w:start w:val="1"/>
+      <w:numFmt w:val="lowerRoman"/>
+      <w:lvlText w:val="%3."/>
+      <w:lvlJc w:val="right"/>
+      <w:pPr>
+        <w:ind w:left="2160" w:hanging="180"/>
+      </w:pPr>
+    </w:lvl>
+    <w:lvl w:ilvl="3" w:tplc="4009000F" w:tentative="1">
+      <w:start w:val="1"/>
+      <w:numFmt w:val="decimal"/>
+      <w:lvlText w:val="%4."/>
+      <w:lvlJc w:val="left"/>
+      <w:pPr>
+        <w:ind w:left="2880" w:hanging="360"/>
+      </w:pPr>
+    </w:lvl>
+    <w:lvl w:ilvl="4" w:tplc="40090019" w:tentative="1">
+      <w:start w:val="1"/>
+      <w:numFmt w:val="lowerLetter"/>
+      <w:lvlText w:val="%5."/>
+      <w:lvlJc w:val="left"/>
+      <w:pPr>
+        <w:ind w:left="3600" w:hanging="360"/>
+      </w:pPr>
+    </w:lvl>
+    <w:lvl w:ilvl="5" w:tplc="4009001B" w:tentative="1">
+      <w:start w:val="1"/>
+      <w:numFmt w:val="lowerRoman"/>
+      <w:lvlText w:val="%6."/>
+      <w:lvlJc w:val="right"/>
+      <w:pPr>
+        <w:ind w:left="4320" w:hanging="180"/>
+      </w:pPr>
+    </w:lvl>
+    <w:lvl w:ilvl="6" w:tplc="4009000F" w:tentative="1">
+      <w:start w:val="1"/>
+      <w:numFmt w:val="decimal"/>
+      <w:lvlText w:val="%7."/>
+      <w:lvlJc w:val="left"/>
+      <w:pPr>
+        <w:ind w:left="5040" w:hanging="360"/>
+      </w:pPr>
+    </w:lvl>
+    <w:lvl w:ilvl="7" w:tplc="40090019" w:tentative="1">
+      <w:start w:val="1"/>
+      <w:numFmt w:val="lowerLetter"/>
+      <w:lvlText w:val="%8."/>
+      <w:lvlJc w:val="left"/>
+      <w:pPr>
+        <w:ind w:left="5760" w:hanging="360"/>
+      </w:pPr>
+    </w:lvl>
+    <w:lvl w:ilvl="8" w:tplc="4009001B" w:tentative="1">
+      <w:start w:val="1"/>
+      <w:numFmt w:val="lowerRoman"/>
+      <w:lvlText w:val="%9."/>
+      <w:lvlJc w:val="right"/>
+      <w:pPr>
+        <w:ind w:left="6480" w:hanging="180"/>
+      </w:pPr>
+    </w:lvl>
+  </w:abstractNum>
+  <w:abstractNum w:abstractNumId="1">
+    <w:nsid w:val="11B15537"/>
+    <w:multiLevelType w:val="hybridMultilevel"/>
+    <w:tmpl w:val="86D4FB66"/>
+    <w:lvl w:ilvl="0" w:tplc="40090017">
+      <w:start w:val="1"/>
+      <w:numFmt w:val="lowerLetter"/>
+      <w:lvlText w:val="%1)"/>
+      <w:lvlJc w:val="left"/>
+      <w:pPr>
+        <w:ind w:left="720" w:hanging="360"/>
+      </w:pPr>
+      <w:rPr>
+        <w:rFonts w:hint="default"/>
+      </w:rPr>
+    </w:lvl>
+    <w:lvl w:ilvl="1" w:tplc="40090019" w:tentative="1">
+      <w:start w:val="1"/>
+      <w:numFmt w:val="lowerLetter"/>
+      <w:lvlText w:val="%2."/>
+      <w:lvlJc w:val="left"/>
+      <w:pPr>
+        <w:ind w:left="1440" w:hanging="360"/>
+      </w:pPr>
+    </w:lvl>
+    <w:lvl w:ilvl="2" w:tplc="4009001B" w:tentative="1">
+      <w:start w:val="1"/>
+      <w:numFmt w:val="lowerRoman"/>
+      <w:lvlText w:val="%3."/>
+      <w:lvlJc w:val="right"/>
+      <w:pPr>
+        <w:ind w:left="2160" w:hanging="180"/>
+      </w:pPr>
+    </w:lvl>
+    <w:lvl w:ilvl="3" w:tplc="4009000F" w:tentative="1">
+      <w:start w:val="1"/>
+      <w:numFmt w:val="decimal"/>
+      <w:lvlText w:val="%4."/>
+      <w:lvlJc w:val="left"/>
+      <w:pPr>
+        <w:ind w:left="2880" w:hanging="360"/>
+      </w:pPr>
+    </w:lvl>
+    <w:lvl w:ilvl="4" w:tplc="40090019" w:tentative="1">
+      <w:start w:val="1"/>
+      <w:numFmt w:val="lowerLetter"/>
+      <w:lvlText w:val="%5."/>
+      <w:lvlJc w:val="left"/>
+      <w:pPr>
+        <w:ind w:left="3600" w:hanging="360"/>
+      </w:pPr>
+    </w:lvl>
+    <w:lvl w:ilvl="5" w:tplc="4009001B" w:tentative="1">
+      <w:start w:val="1"/>
+      <w:numFmt w:val="lowerRoman"/>
+      <w:lvlText w:val="%6."/>
+      <w:lvlJc w:val="right"/>
+      <w:pPr>
+        <w:ind w:left="4320" w:hanging="180"/>
+      </w:pPr>
+    </w:lvl>
+    <w:lvl w:ilvl="6" w:tplc="4009000F" w:tentative="1">
+      <w:start w:val="1"/>
+      <w:numFmt w:val="decimal"/>
+      <w:lvlText w:val="%7."/>
+      <w:lvlJc w:val="left"/>
+      <w:pPr>
+        <w:ind w:left="5040" w:hanging="360"/>
+      </w:pPr>
+    </w:lvl>
+    <w:lvl w:ilvl="7" w:tplc="40090019" w:tentative="1">
+      <w:start w:val="1"/>
+      <w:numFmt w:val="lowerLetter"/>
+      <w:lvlText w:val="%8."/>
+      <w:lvlJc w:val="left"/>
+      <w:pPr>
+        <w:ind w:left="5760" w:hanging="360"/>
+      </w:pPr>
+    </w:lvl>
+    <w:lvl w:ilvl="8" w:tplc="4009001B" w:tentative="1">
+      <w:start w:val="1"/>
+      <w:numFmt w:val="lowerRoman"/>
+      <w:lvlText w:val="%9."/>
+      <w:lvlJc w:val="right"/>
+      <w:pPr>
+        <w:ind w:left="6480" w:hanging="180"/>
+      </w:pPr>
+    </w:lvl>
+  </w:abstractNum>
+  <w:num w:numId="1">
+    <w:abstractNumId w:val="0"/>
+  </w:num>
+  <w:num w:numId="2">
+    <w:abstractNumId w:val="1"/>
+  </w:num>
+</w:numbering>
 </file>
 
 <file path=word/styles.xml><?xml version="1.0" encoding="utf-8"?>
@@ -1458,6 +2822,7 @@
   <w:style w:type="character" w:default="1" w:styleId="DefaultParagraphFont">
     <w:name w:val="Default Paragraph Font"/>
     <w:uiPriority w:val="1"/>
+    <w:semiHidden/>
     <w:unhideWhenUsed/>
   </w:style>
   <w:style w:type="table" w:default="1" w:styleId="TableNormal">
@@ -1511,6 +2876,28 @@
       <w:sz w:val="16"/>
       <w:szCs w:val="16"/>
     </w:rPr>
+  </w:style>
+  <w:style w:type="character" w:styleId="Strong">
+    <w:name w:val="Strong"/>
+    <w:basedOn w:val="DefaultParagraphFont"/>
+    <w:uiPriority w:val="22"/>
+    <w:qFormat/>
+    <w:rsid w:val="00645DE3"/>
+    <w:rPr>
+      <w:b/>
+      <w:bCs/>
+    </w:rPr>
+  </w:style>
+  <w:style w:type="paragraph" w:styleId="ListParagraph">
+    <w:name w:val="List Paragraph"/>
+    <w:basedOn w:val="Normal"/>
+    <w:uiPriority w:val="34"/>
+    <w:qFormat/>
+    <w:rsid w:val="00521C07"/>
+    <w:pPr>
+      <w:ind w:left="720"/>
+      <w:contextualSpacing/>
+    </w:pPr>
   </w:style>
 </w:styles>
 </file>

</xml_diff>